<commit_message>
Added function to Convert output into CMD image
Still work in progress
</commit_message>
<xml_diff>
--- a/Sample_Outputs/CPP/Your Name DMP.docx
+++ b/Sample_Outputs/CPP/Your Name DMP.docx
@@ -9,7 +9,7 @@
           <w:b/>
           <w:sz w:val="24"/>
         </w:rPr>
-        <w:t>run(["rm",f"{process_path}\\input.txt",f"{process_path}\\output.txt"])</w:t>
+        <w:t>Write a cpp program to implement map</w:t>
       </w:r>
     </w:p>
     <w:p>
@@ -184,19 +184,7 @@
           <w:b/>
           <w:sz w:val="24"/>
         </w:rPr>
-        <w:t>process_path = "Language_Selection\\Process"</w:t>
-        <w:br/>
-        <w:t>from subprocess import run</w:t>
-        <w:br/>
-        <w:br/>
-        <w:t>if __name__ == "__main__":</w:t>
-        <w:br/>
-        <w:t xml:space="preserve">    process_path = "Language_Selection\\Process"</w:t>
-        <w:br/>
-        <w:br/>
-        <w:t xml:space="preserve">    GUI_Front()</w:t>
-        <w:br/>
-        <w:t xml:space="preserve">    run(["rm",f"{process_path}\\input.txt",f"{process_path}\\output.txt"])</w:t>
+        <w:t>Write a cpp program to implement matrix</w:t>
       </w:r>
     </w:p>
     <w:p>

</xml_diff>